<commit_message>
feat: mise a jour templates de dossiers
</commit_message>
<xml_diff>
--- a/data/templates/Dossier_H_Tmpl.docx
+++ b/data/templates/Dossier_H_Tmpl.docx
@@ -1,6 +1,6 @@
 
 <file path=word/document.xml><?xml version="1.0" encoding="utf-8"?>
-<w:document xmlns:wpc="http://schemas.microsoft.com/office/word/2010/wordprocessingCanvas" xmlns:cx="http://schemas.microsoft.com/office/drawing/2014/chartex" xmlns:cx1="http://schemas.microsoft.com/office/drawing/2015/9/8/chartex" xmlns:cx2="http://schemas.microsoft.com/office/drawing/2015/10/21/chartex" xmlns:cx3="http://schemas.microsoft.com/office/drawing/2016/5/9/chartex" xmlns:cx4="http://schemas.microsoft.com/office/drawing/2016/5/10/chartex" xmlns:cx5="http://schemas.microsoft.com/office/drawing/2016/5/11/chartex" xmlns:cx6="http://schemas.microsoft.com/office/drawing/2016/5/12/chartex" xmlns:cx7="http://schemas.microsoft.com/office/drawing/2016/5/13/chartex" xmlns:cx8="http://schemas.microsoft.com/office/drawing/2016/5/14/chartex" xmlns:mc="http://schemas.openxmlformats.org/markup-compatibility/2006" xmlns:aink="http://schemas.microsoft.com/office/drawing/2016/ink" xmlns:am3d="http://schemas.microsoft.com/office/drawing/2017/model3d" xmlns:o="urn:schemas-microsoft-com:office:office" xmlns:oel="http://schemas.microsoft.com/office/2019/extlst" xmlns:r="http://schemas.openxmlformats.org/officeDocument/2006/relationships" xmlns:m="http://schemas.openxmlformats.org/officeDocument/2006/math" xmlns:v="urn:schemas-microsoft-com:vml" xmlns:wp14="http://schemas.microsoft.com/office/word/2010/wordprocessingDrawing" xmlns:wp="http://schemas.openxmlformats.org/drawingml/2006/wordprocessingDrawing" xmlns:w10="urn:schemas-microsoft-com:office:word" xmlns:w="http://schemas.openxmlformats.org/wordprocessingml/2006/main" xmlns:w14="http://schemas.microsoft.com/office/word/2010/wordml" xmlns:w15="http://schemas.microsoft.com/office/word/2012/wordml" xmlns:w16cex="http://schemas.microsoft.com/office/word/2018/wordml/cex" xmlns:w16cid="http://schemas.microsoft.com/office/word/2016/wordml/cid" xmlns:w16="http://schemas.microsoft.com/office/word/2018/wordml" xmlns:w16sdtdh="http://schemas.microsoft.com/office/word/2020/wordml/sdtdatahash" xmlns:w16se="http://schemas.microsoft.com/office/word/2015/wordml/symex" xmlns:wpg="http://schemas.microsoft.com/office/word/2010/wordprocessingGroup" xmlns:wpi="http://schemas.microsoft.com/office/word/2010/wordprocessingInk" xmlns:wne="http://schemas.microsoft.com/office/word/2006/wordml" xmlns:wps="http://schemas.microsoft.com/office/word/2010/wordprocessingShape" mc:Ignorable="w14 w15 w16se w16cid w16 w16cex w16sdtdh wp14">
+<w:document xmlns:wpc="http://schemas.microsoft.com/office/word/2010/wordprocessingCanvas" xmlns:cx="http://schemas.microsoft.com/office/drawing/2014/chartex" xmlns:cx1="http://schemas.microsoft.com/office/drawing/2015/9/8/chartex" xmlns:cx2="http://schemas.microsoft.com/office/drawing/2015/10/21/chartex" xmlns:cx3="http://schemas.microsoft.com/office/drawing/2016/5/9/chartex" xmlns:cx4="http://schemas.microsoft.com/office/drawing/2016/5/10/chartex" xmlns:cx5="http://schemas.microsoft.com/office/drawing/2016/5/11/chartex" xmlns:cx6="http://schemas.microsoft.com/office/drawing/2016/5/12/chartex" xmlns:cx7="http://schemas.microsoft.com/office/drawing/2016/5/13/chartex" xmlns:cx8="http://schemas.microsoft.com/office/drawing/2016/5/14/chartex" xmlns:mc="http://schemas.openxmlformats.org/markup-compatibility/2006" xmlns:aink="http://schemas.microsoft.com/office/drawing/2016/ink" xmlns:am3d="http://schemas.microsoft.com/office/drawing/2017/model3d" xmlns:o="urn:schemas-microsoft-com:office:office" xmlns:oel="http://schemas.microsoft.com/office/2019/extlst" xmlns:r="http://schemas.openxmlformats.org/officeDocument/2006/relationships" xmlns:m="http://schemas.openxmlformats.org/officeDocument/2006/math" xmlns:v="urn:schemas-microsoft-com:vml" xmlns:wp14="http://schemas.microsoft.com/office/word/2010/wordprocessingDrawing" xmlns:wp="http://schemas.openxmlformats.org/drawingml/2006/wordprocessingDrawing" xmlns:w10="urn:schemas-microsoft-com:office:word" xmlns:w="http://schemas.openxmlformats.org/wordprocessingml/2006/main" xmlns:w14="http://schemas.microsoft.com/office/word/2010/wordml" xmlns:w15="http://schemas.microsoft.com/office/word/2012/wordml" xmlns:w16cex="http://schemas.microsoft.com/office/word/2018/wordml/cex" xmlns:w16cid="http://schemas.microsoft.com/office/word/2016/wordml/cid" xmlns:w16="http://schemas.microsoft.com/office/word/2018/wordml" xmlns:w16du="http://schemas.microsoft.com/office/word/2023/wordml/word16du" xmlns:w16sdtdh="http://schemas.microsoft.com/office/word/2020/wordml/sdtdatahash" xmlns:w16se="http://schemas.microsoft.com/office/word/2015/wordml/symex" xmlns:wpg="http://schemas.microsoft.com/office/word/2010/wordprocessingGroup" xmlns:wpi="http://schemas.microsoft.com/office/word/2010/wordprocessingInk" xmlns:wne="http://schemas.microsoft.com/office/word/2006/wordml" xmlns:wps="http://schemas.microsoft.com/office/word/2010/wordprocessingShape" mc:Ignorable="w14 w15 w16se w16cid w16 w16cex w16sdtdh wp14">
   <w:body>
     <w:p>
       <w:pPr>
@@ -258,7 +258,7 @@
           <w:sz w:val="28"/>
           <w:szCs w:val="28"/>
         </w:rPr>
-        <w:t>4</w:t>
+        <w:t>2</w:t>
       </w:r>
       <w:r>
         <w:rPr>
@@ -422,9 +422,11 @@
             <w:r>
               <w:t>${</w:t>
             </w:r>
+            <w:proofErr w:type="spellStart"/>
             <w:r>
               <w:t>civilite</w:t>
             </w:r>
+            <w:proofErr w:type="spellEnd"/>
             <w:r>
               <w:t>}</w:t>
             </w:r>
@@ -434,9 +436,11 @@
             <w:r>
               <w:t>${</w:t>
             </w:r>
+            <w:proofErr w:type="spellStart"/>
             <w:r>
               <w:t>prenom</w:t>
             </w:r>
+            <w:proofErr w:type="spellEnd"/>
             <w:r>
               <w:t>}</w:t>
             </w:r>
@@ -524,7 +528,7 @@
                 <w:rFonts w:cstheme="minorHAnsi"/>
                 <w:noProof/>
               </w:rPr>
-              <w:t>15/06/2023</w:t>
+              <w:t>16/06/2023</w:t>
             </w:r>
             <w:r>
               <w:rPr>
@@ -615,6 +619,110 @@
           <w:sz w:val="22"/>
         </w:rPr>
         <w:t>faire votre connaissance.</w:t>
+      </w:r>
+    </w:p>
+    <w:p>
+      <w:pPr>
+        <w:pStyle w:val="Textedesaisie"/>
+        <w:jc w:val="both"/>
+        <w:rPr>
+          <w:rFonts w:asciiTheme="minorHAnsi" w:hAnsiTheme="minorHAnsi" w:cstheme="minorHAnsi"/>
+          <w:sz w:val="22"/>
+        </w:rPr>
+      </w:pPr>
+    </w:p>
+    <w:p>
+      <w:pPr>
+        <w:pStyle w:val="Textedesaisie"/>
+        <w:jc w:val="both"/>
+        <w:rPr>
+          <w:rFonts w:asciiTheme="minorHAnsi" w:hAnsiTheme="minorHAnsi" w:cstheme="minorHAnsi"/>
+          <w:sz w:val="22"/>
+        </w:rPr>
+      </w:pPr>
+      <w:r>
+        <w:rPr>
+          <w:rFonts w:asciiTheme="minorHAnsi" w:hAnsiTheme="minorHAnsi" w:cstheme="minorHAnsi"/>
+          <w:sz w:val="22"/>
+        </w:rPr>
+        <w:t xml:space="preserve">Si </w:t>
+      </w:r>
+      <w:r>
+        <w:rPr>
+          <w:rFonts w:asciiTheme="minorHAnsi" w:hAnsiTheme="minorHAnsi" w:cstheme="minorHAnsi"/>
+          <w:sz w:val="22"/>
+        </w:rPr>
+        <w:t xml:space="preserve">votre </w:t>
+      </w:r>
+      <w:r>
+        <w:rPr>
+          <w:rFonts w:asciiTheme="minorHAnsi" w:hAnsiTheme="minorHAnsi" w:cstheme="minorHAnsi"/>
+          <w:sz w:val="22"/>
+        </w:rPr>
+        <w:t xml:space="preserve">inscription a été faite à partir du portail du Service des Pèlerinages, vous avez sans doute déjà </w:t>
+      </w:r>
+      <w:r>
+        <w:rPr>
+          <w:rFonts w:asciiTheme="minorHAnsi" w:hAnsiTheme="minorHAnsi" w:cstheme="minorHAnsi"/>
+          <w:sz w:val="22"/>
+        </w:rPr>
+        <w:t>communiqué quelques-uns des renseignements que nous vous demandons ici.</w:t>
+      </w:r>
+      <w:r>
+        <w:rPr>
+          <w:rFonts w:asciiTheme="minorHAnsi" w:hAnsiTheme="minorHAnsi" w:cstheme="minorHAnsi"/>
+          <w:sz w:val="22"/>
+        </w:rPr>
+        <w:t xml:space="preserve"> Notre projet était de tout gérer en ligne mais nous avons connu quelques difficultés qui nous ont contraints à </w:t>
+      </w:r>
+      <w:r>
+        <w:rPr>
+          <w:rFonts w:asciiTheme="minorHAnsi" w:hAnsiTheme="minorHAnsi" w:cstheme="minorHAnsi"/>
+          <w:sz w:val="22"/>
+        </w:rPr>
+        <w:t xml:space="preserve">reprendre </w:t>
+      </w:r>
+      <w:r>
+        <w:rPr>
+          <w:rFonts w:asciiTheme="minorHAnsi" w:hAnsiTheme="minorHAnsi" w:cstheme="minorHAnsi"/>
+          <w:sz w:val="22"/>
+        </w:rPr>
+        <w:t>d</w:t>
+      </w:r>
+      <w:r>
+        <w:rPr>
+          <w:rFonts w:asciiTheme="minorHAnsi" w:hAnsiTheme="minorHAnsi" w:cstheme="minorHAnsi"/>
+          <w:sz w:val="22"/>
+        </w:rPr>
+        <w:t>es m</w:t>
+      </w:r>
+      <w:r>
+        <w:rPr>
+          <w:rFonts w:asciiTheme="minorHAnsi" w:hAnsiTheme="minorHAnsi" w:cstheme="minorHAnsi"/>
+          <w:sz w:val="22"/>
+        </w:rPr>
+        <w:t>odalité</w:t>
+      </w:r>
+      <w:r>
+        <w:rPr>
+          <w:rFonts w:asciiTheme="minorHAnsi" w:hAnsiTheme="minorHAnsi" w:cstheme="minorHAnsi"/>
+          <w:sz w:val="22"/>
+        </w:rPr>
+        <w:t>s déjà éprouvé</w:t>
+      </w:r>
+      <w:r>
+        <w:rPr>
+          <w:rFonts w:asciiTheme="minorHAnsi" w:hAnsiTheme="minorHAnsi" w:cstheme="minorHAnsi"/>
+          <w:sz w:val="22"/>
+        </w:rPr>
+        <w:t>e</w:t>
+      </w:r>
+      <w:r>
+        <w:rPr>
+          <w:rFonts w:asciiTheme="minorHAnsi" w:hAnsiTheme="minorHAnsi" w:cstheme="minorHAnsi"/>
+          <w:sz w:val="22"/>
+        </w:rPr>
+        <w:t>s.</w:t>
       </w:r>
     </w:p>
     <w:p>
@@ -848,7 +956,7 @@
           <w:rFonts w:asciiTheme="minorHAnsi" w:hAnsiTheme="minorHAnsi" w:cstheme="minorHAnsi"/>
           <w:sz w:val="22"/>
         </w:rPr>
-        <w:t>.</w:t>
+        <w:t>, c’est pourquoi nous vous demandons de nous le retourner au plus vite.</w:t>
       </w:r>
     </w:p>
     <w:p>
@@ -1275,10 +1383,20 @@
         </w:rPr>
       </w:pPr>
     </w:p>
+    <w:p>
+      <w:pPr>
+        <w:pStyle w:val="Textedesaisie"/>
+        <w:jc w:val="both"/>
+        <w:rPr>
+          <w:rFonts w:asciiTheme="minorHAnsi" w:hAnsiTheme="minorHAnsi" w:cstheme="minorHAnsi"/>
+          <w:sz w:val="22"/>
+        </w:rPr>
+      </w:pPr>
+    </w:p>
     <w:tbl>
       <w:tblPr>
         <w:tblStyle w:val="Grilledutableau"/>
-        <w:tblW w:w="0" w:type="auto"/>
+        <w:tblW w:w="5000" w:type="pct"/>
         <w:tblBorders>
           <w:top w:val="none" w:sz="0" w:space="0" w:color="auto"/>
           <w:left w:val="none" w:sz="0" w:space="0" w:color="auto"/>
@@ -1290,13 +1408,13 @@
         <w:tblLook w:val="04A0" w:firstRow="1" w:lastRow="0" w:firstColumn="1" w:lastColumn="0" w:noHBand="0" w:noVBand="1"/>
       </w:tblPr>
       <w:tblGrid>
-        <w:gridCol w:w="4663"/>
-        <w:gridCol w:w="4663"/>
+        <w:gridCol w:w="5386"/>
+        <w:gridCol w:w="5386"/>
       </w:tblGrid>
       <w:tr>
         <w:tc>
           <w:tcPr>
-            <w:tcW w:w="4663" w:type="dxa"/>
+            <w:tcW w:w="2500" w:type="pct"/>
           </w:tcPr>
           <w:p>
             <w:pPr>
@@ -1311,11 +1429,12 @@
         </w:tc>
         <w:tc>
           <w:tcPr>
-            <w:tcW w:w="4663" w:type="dxa"/>
+            <w:tcW w:w="2500" w:type="pct"/>
           </w:tcPr>
           <w:p>
             <w:pPr>
               <w:pStyle w:val="Textedesaisie"/>
+              <w:jc w:val="center"/>
               <w:rPr>
                 <w:rFonts w:asciiTheme="minorHAnsi" w:hAnsiTheme="minorHAnsi" w:cstheme="minorHAnsi"/>
                 <w:sz w:val="22"/>
@@ -1835,7 +1954,23 @@
           <w:rFonts w:asciiTheme="minorHAnsi" w:hAnsiTheme="minorHAnsi" w:cstheme="minorHAnsi"/>
           <w:sz w:val="22"/>
         </w:rPr>
-        <w:t xml:space="preserve"> au soir dans les locaux de l’Institution Notre Dame St François, 8 rue Portevin à Évreux. Nous vous demanderons d’apporter de quoi partager un repas convivial. Un barbecue sera prévu si la météo le permet.</w:t>
+        <w:t xml:space="preserve"> au soir dans les locaux de l’Institution Notre Dame St François, 8 rue </w:t>
+      </w:r>
+      <w:proofErr w:type="spellStart"/>
+      <w:r>
+        <w:rPr>
+          <w:rFonts w:asciiTheme="minorHAnsi" w:hAnsiTheme="minorHAnsi" w:cstheme="minorHAnsi"/>
+          <w:sz w:val="22"/>
+        </w:rPr>
+        <w:t>Portevin</w:t>
+      </w:r>
+      <w:proofErr w:type="spellEnd"/>
+      <w:r>
+        <w:rPr>
+          <w:rFonts w:asciiTheme="minorHAnsi" w:hAnsiTheme="minorHAnsi" w:cstheme="minorHAnsi"/>
+          <w:sz w:val="22"/>
+        </w:rPr>
+        <w:t xml:space="preserve"> à Évreux. Nous vous demanderons d’apporter de quoi partager un repas convivial. Un barbecue sera prévu si la météo le permet.</w:t>
       </w:r>
       <w:r>
         <w:rPr>
@@ -2041,7 +2176,25 @@
           <w:b/>
           <w:sz w:val="22"/>
         </w:rPr>
-        <w:t xml:space="preserve">8 rue Portevin </w:t>
+        <w:t xml:space="preserve">8 rue </w:t>
+      </w:r>
+      <w:proofErr w:type="spellStart"/>
+      <w:r>
+        <w:rPr>
+          <w:rFonts w:asciiTheme="minorHAnsi" w:hAnsiTheme="minorHAnsi" w:cstheme="minorHAnsi"/>
+          <w:b/>
+          <w:sz w:val="22"/>
+        </w:rPr>
+        <w:t>Portevin</w:t>
+      </w:r>
+      <w:proofErr w:type="spellEnd"/>
+      <w:r>
+        <w:rPr>
+          <w:rFonts w:asciiTheme="minorHAnsi" w:hAnsiTheme="minorHAnsi" w:cstheme="minorHAnsi"/>
+          <w:b/>
+          <w:sz w:val="22"/>
+        </w:rPr>
+        <w:t xml:space="preserve"> </w:t>
       </w:r>
       <w:r>
         <w:rPr>
@@ -3165,6 +3318,7 @@
               </w:rPr>
               <w:t>${</w:t>
             </w:r>
+            <w:proofErr w:type="spellStart"/>
             <w:r>
               <w:rPr>
                 <w:rFonts w:cstheme="minorHAnsi"/>
@@ -3174,6 +3328,7 @@
               </w:rPr>
               <w:t>insc</w:t>
             </w:r>
+            <w:proofErr w:type="spellEnd"/>
             <w:r>
               <w:rPr>
                 <w:rFonts w:cstheme="minorHAnsi"/>
@@ -3342,6 +3497,7 @@
               </w:rPr>
               <w:t>${</w:t>
             </w:r>
+            <w:proofErr w:type="spellStart"/>
             <w:r>
               <w:rPr>
                 <w:rFonts w:cstheme="minorHAnsi"/>
@@ -3350,6 +3506,7 @@
               </w:rPr>
               <w:t>ret</w:t>
             </w:r>
+            <w:proofErr w:type="spellEnd"/>
             <w:r>
               <w:rPr>
                 <w:rFonts w:cstheme="minorHAnsi"/>
@@ -3705,7 +3862,21 @@
               <w:rPr>
                 <w:rFonts w:cstheme="minorHAnsi"/>
               </w:rPr>
-              <w:t>${civilite}</w:t>
+              <w:t>${</w:t>
+            </w:r>
+            <w:proofErr w:type="spellStart"/>
+            <w:r>
+              <w:rPr>
+                <w:rFonts w:cstheme="minorHAnsi"/>
+              </w:rPr>
+              <w:t>civilite</w:t>
+            </w:r>
+            <w:proofErr w:type="spellEnd"/>
+            <w:r>
+              <w:rPr>
+                <w:rFonts w:cstheme="minorHAnsi"/>
+              </w:rPr>
+              <w:t>}</w:t>
             </w:r>
           </w:p>
         </w:tc>
@@ -3793,7 +3964,21 @@
               <w:rPr>
                 <w:rFonts w:cstheme="minorHAnsi"/>
               </w:rPr>
-              <w:t>${prenom}</w:t>
+              <w:t>${</w:t>
+            </w:r>
+            <w:proofErr w:type="spellStart"/>
+            <w:r>
+              <w:rPr>
+                <w:rFonts w:cstheme="minorHAnsi"/>
+              </w:rPr>
+              <w:t>prenom</w:t>
+            </w:r>
+            <w:proofErr w:type="spellEnd"/>
+            <w:r>
+              <w:rPr>
+                <w:rFonts w:cstheme="minorHAnsi"/>
+              </w:rPr>
+              <w:t>}</w:t>
             </w:r>
           </w:p>
         </w:tc>
@@ -4247,12 +4432,14 @@
               </w:rPr>
               <w:t>${</w:t>
             </w:r>
+            <w:proofErr w:type="spellStart"/>
             <w:r>
               <w:rPr>
                 <w:rFonts w:cstheme="minorHAnsi"/>
               </w:rPr>
               <w:t>telephone</w:t>
             </w:r>
+            <w:proofErr w:type="spellEnd"/>
             <w:r>
               <w:rPr>
                 <w:rFonts w:cstheme="minorHAnsi"/>
@@ -4542,6 +4729,7 @@
               <w14:uncheckedState w14:val="2610" w14:font="MS Gothic"/>
             </w14:checkbox>
           </w:sdtPr>
+          <w:sdtEndPr/>
           <w:sdtContent>
             <w:tc>
               <w:tcPr>
@@ -4608,6 +4796,7 @@
               <w14:uncheckedState w14:val="2610" w14:font="MS Gothic"/>
             </w14:checkbox>
           </w:sdtPr>
+          <w:sdtEndPr/>
           <w:sdtContent>
             <w:tc>
               <w:tcPr>
@@ -4696,6 +4885,7 @@
               <w14:uncheckedState w14:val="2610" w14:font="MS Gothic"/>
             </w14:checkbox>
           </w:sdtPr>
+          <w:sdtEndPr/>
           <w:sdtContent>
             <w:tc>
               <w:tcPr>
@@ -4828,6 +5018,7 @@
                   <w14:uncheckedState w14:val="2610" w14:font="MS Gothic"/>
                 </w14:checkbox>
               </w:sdtPr>
+              <w:sdtEndPr/>
               <w:sdtContent>
                 <w:r>
                   <w:rPr>
@@ -4875,6 +5066,7 @@
                   <w14:uncheckedState w14:val="2610" w14:font="MS Gothic"/>
                 </w14:checkbox>
               </w:sdtPr>
+              <w:sdtEndPr/>
               <w:sdtContent>
                 <w:r>
                   <w:rPr>
@@ -4916,6 +5108,7 @@
                   <w14:uncheckedState w14:val="2610" w14:font="MS Gothic"/>
                 </w14:checkbox>
               </w:sdtPr>
+              <w:sdtEndPr/>
               <w:sdtContent>
                 <w:r>
                   <w:rPr>
@@ -4957,6 +5150,7 @@
                   <w14:uncheckedState w14:val="2610" w14:font="MS Gothic"/>
                 </w14:checkbox>
               </w:sdtPr>
+              <w:sdtEndPr/>
               <w:sdtContent>
                 <w:r>
                   <w:rPr>
@@ -5050,6 +5244,7 @@
                   <w14:uncheckedState w14:val="2610" w14:font="MS Gothic"/>
                 </w14:checkbox>
               </w:sdtPr>
+              <w:sdtEndPr/>
               <w:sdtContent>
                 <w:r>
                   <w:rPr>
@@ -5097,6 +5292,7 @@
                   <w14:uncheckedState w14:val="2610" w14:font="MS Gothic"/>
                 </w14:checkbox>
               </w:sdtPr>
+              <w:sdtEndPr/>
               <w:sdtContent>
                 <w:r>
                   <w:rPr>
@@ -5144,6 +5340,7 @@
                   <w14:uncheckedState w14:val="2610" w14:font="MS Gothic"/>
                 </w14:checkbox>
               </w:sdtPr>
+              <w:sdtEndPr/>
               <w:sdtContent>
                 <w:r>
                   <w:rPr>
@@ -5191,6 +5388,7 @@
                   <w14:uncheckedState w14:val="2610" w14:font="MS Gothic"/>
                 </w14:checkbox>
               </w:sdtPr>
+              <w:sdtEndPr/>
               <w:sdtContent>
                 <w:r>
                   <w:rPr>
@@ -5290,6 +5488,7 @@
               <w14:uncheckedState w14:val="2610" w14:font="MS Gothic"/>
             </w14:checkbox>
           </w:sdtPr>
+          <w:sdtEndPr/>
           <w:sdtContent>
             <w:tc>
               <w:tcPr>
@@ -5411,10 +5610,11 @@
                   <w14:uncheckedState w14:val="2610" w14:font="MS Gothic"/>
                 </w14:checkbox>
               </w:sdtPr>
+              <w:sdtEndPr/>
               <w:sdtContent>
                 <w:r>
                   <w:rPr>
-                    <w:rFonts w:ascii="Segoe UI Symbol" w:eastAsia="MS Gothic" w:hAnsi="Segoe UI Symbol" w:cs="Segoe UI Symbol"/>
+                    <w:rFonts w:ascii="MS Gothic" w:eastAsia="MS Gothic" w:hAnsi="MS Gothic" w:cstheme="minorHAnsi" w:hint="eastAsia"/>
                   </w:rPr>
                   <w:t>☐</w:t>
                 </w:r>
@@ -5430,7 +5630,13 @@
               <w:rPr>
                 <w:rFonts w:cstheme="minorHAnsi"/>
               </w:rPr>
-              <w:t xml:space="preserve">Ave Maria </w:t>
+              <w:t>Galilée Windsor</w:t>
+            </w:r>
+            <w:r>
+              <w:rPr>
+                <w:rFonts w:cstheme="minorHAnsi"/>
+              </w:rPr>
+              <w:t xml:space="preserve"> </w:t>
             </w:r>
             <w:sdt>
               <w:sdtPr>
@@ -5444,6 +5650,7 @@
                   <w14:uncheckedState w14:val="2610" w14:font="MS Gothic"/>
                 </w14:checkbox>
               </w:sdtPr>
+              <w:sdtEndPr/>
               <w:sdtContent>
                 <w:r>
                   <w:rPr>
@@ -5463,13 +5670,7 @@
               <w:rPr>
                 <w:rFonts w:cstheme="minorHAnsi"/>
               </w:rPr>
-              <w:t xml:space="preserve">Hôtel </w:t>
-            </w:r>
-            <w:r>
-              <w:rPr>
-                <w:rFonts w:cstheme="minorHAnsi"/>
-              </w:rPr>
-              <w:t>Galilée Windsor</w:t>
+              <w:t>Ste Agnès</w:t>
             </w:r>
             <w:r>
               <w:rPr>
@@ -5489,6 +5690,7 @@
                   <w14:uncheckedState w14:val="2610" w14:font="MS Gothic"/>
                 </w14:checkbox>
               </w:sdtPr>
+              <w:sdtEndPr/>
               <w:sdtContent>
                 <w:r>
                   <w:rPr>
@@ -5508,13 +5710,13 @@
               <w:rPr>
                 <w:rFonts w:cstheme="minorHAnsi"/>
               </w:rPr>
-              <w:t xml:space="preserve">Hôtel </w:t>
-            </w:r>
-            <w:r>
-              <w:rPr>
-                <w:rFonts w:cstheme="minorHAnsi"/>
-              </w:rPr>
-              <w:t xml:space="preserve">Ste Agnès, </w:t>
+              <w:t>Métropole</w:t>
+            </w:r>
+            <w:r>
+              <w:rPr>
+                <w:rFonts w:cstheme="minorHAnsi"/>
+              </w:rPr>
+              <w:t xml:space="preserve">, </w:t>
             </w:r>
             <w:sdt>
               <w:sdtPr>
@@ -5528,6 +5730,7 @@
                   <w14:uncheckedState w14:val="2610" w14:font="MS Gothic"/>
                 </w14:checkbox>
               </w:sdtPr>
+              <w:sdtEndPr/>
               <w:sdtContent>
                 <w:r>
                   <w:rPr>
@@ -5547,13 +5750,13 @@
               <w:rPr>
                 <w:rFonts w:cstheme="minorHAnsi"/>
               </w:rPr>
-              <w:t xml:space="preserve">Hôtel </w:t>
-            </w:r>
-            <w:r>
-              <w:rPr>
-                <w:rFonts w:cstheme="minorHAnsi"/>
-              </w:rPr>
-              <w:t xml:space="preserve">National, </w:t>
+              <w:t>Stella</w:t>
+            </w:r>
+            <w:r>
+              <w:rPr>
+                <w:rFonts w:cstheme="minorHAnsi"/>
+              </w:rPr>
+              <w:t xml:space="preserve">, </w:t>
             </w:r>
             <w:sdt>
               <w:sdtPr>
@@ -5567,6 +5770,7 @@
                   <w14:uncheckedState w14:val="2610" w14:font="MS Gothic"/>
                 </w14:checkbox>
               </w:sdtPr>
+              <w:sdtEndPr/>
               <w:sdtContent>
                 <w:r>
                   <w:rPr>
@@ -5586,13 +5790,7 @@
               <w:rPr>
                 <w:rFonts w:cstheme="minorHAnsi"/>
               </w:rPr>
-              <w:t xml:space="preserve">Hôtel </w:t>
-            </w:r>
-            <w:r>
-              <w:rPr>
-                <w:rFonts w:cstheme="minorHAnsi"/>
-              </w:rPr>
-              <w:t>Métropole</w:t>
+              <w:t>National</w:t>
             </w:r>
           </w:p>
         </w:tc>
@@ -5640,6 +5838,7 @@
                   <w14:uncheckedState w14:val="2610" w14:font="MS Gothic"/>
                 </w14:checkbox>
               </w:sdtPr>
+              <w:sdtEndPr/>
               <w:sdtContent>
                 <w:r>
                   <w:rPr>
@@ -5681,6 +5880,7 @@
                   <w14:uncheckedState w14:val="2610" w14:font="MS Gothic"/>
                 </w14:checkbox>
               </w:sdtPr>
+              <w:sdtEndPr/>
               <w:sdtContent>
                 <w:r>
                   <w:rPr>
@@ -5725,6 +5925,7 @@
                   <w14:uncheckedState w14:val="2610" w14:font="MS Gothic"/>
                 </w14:checkbox>
               </w:sdtPr>
+              <w:sdtEndPr/>
               <w:sdtContent>
                 <w:r>
                   <w:rPr>
@@ -5796,6 +5997,7 @@
                   <w14:uncheckedState w14:val="2610" w14:font="MS Gothic"/>
                 </w14:checkbox>
               </w:sdtPr>
+              <w:sdtEndPr/>
               <w:sdtContent>
                 <w:r>
                   <w:rPr>
@@ -5815,7 +6017,7 @@
               <w:rPr>
                 <w:rFonts w:eastAsia="MS Gothic" w:cstheme="minorHAnsi"/>
               </w:rPr>
-              <w:t>75</w:t>
+              <w:t>80</w:t>
             </w:r>
             <w:r>
               <w:rPr>
@@ -5839,6 +6041,7 @@
               <w14:uncheckedState w14:val="2610" w14:font="MS Gothic"/>
             </w14:checkbox>
           </w:sdtPr>
+          <w:sdtEndPr/>
           <w:sdtContent>
             <w:tc>
               <w:tcPr>
@@ -6021,6 +6224,7 @@
                   <w14:uncheckedState w14:val="2610" w14:font="MS Gothic"/>
                 </w14:checkbox>
               </w:sdtPr>
+              <w:sdtEndPr/>
               <w:sdtContent>
                 <w:r>
                   <w:rPr>
@@ -6063,6 +6267,7 @@
                   <w14:uncheckedState w14:val="2610" w14:font="MS Gothic"/>
                 </w14:checkbox>
               </w:sdtPr>
+              <w:sdtEndPr/>
               <w:sdtContent>
                 <w:r>
                   <w:rPr>
@@ -6150,6 +6355,7 @@
                   <w14:uncheckedState w14:val="2610" w14:font="MS Gothic"/>
                 </w14:checkbox>
               </w:sdtPr>
+              <w:sdtEndPr/>
               <w:sdtContent>
                 <w:r>
                   <w:rPr>
@@ -6194,6 +6400,7 @@
                   <w14:uncheckedState w14:val="2610" w14:font="MS Gothic"/>
                 </w14:checkbox>
               </w:sdtPr>
+              <w:sdtEndPr/>
               <w:sdtContent>
                 <w:r>
                   <w:rPr>
@@ -6239,6 +6446,7 @@
                   <w14:uncheckedState w14:val="2610" w14:font="MS Gothic"/>
                 </w14:checkbox>
               </w:sdtPr>
+              <w:sdtEndPr/>
               <w:sdtContent>
                 <w:r>
                   <w:rPr>
@@ -6327,6 +6535,7 @@
                   <w14:uncheckedState w14:val="2610" w14:font="MS Gothic"/>
                 </w14:checkbox>
               </w:sdtPr>
+              <w:sdtEndPr/>
               <w:sdtContent>
                 <w:r>
                   <w:rPr>
@@ -6368,6 +6577,7 @@
                   <w14:uncheckedState w14:val="2610" w14:font="MS Gothic"/>
                 </w14:checkbox>
               </w:sdtPr>
+              <w:sdtEndPr/>
               <w:sdtContent>
                 <w:r>
                   <w:rPr>
@@ -6456,6 +6666,7 @@
                   <w14:uncheckedState w14:val="2610" w14:font="MS Gothic"/>
                 </w14:checkbox>
               </w:sdtPr>
+              <w:sdtEndPr/>
               <w:sdtContent>
                 <w:r>
                   <w:rPr>
@@ -6497,6 +6708,7 @@
                   <w14:uncheckedState w14:val="2610" w14:font="MS Gothic"/>
                 </w14:checkbox>
               </w:sdtPr>
+              <w:sdtEndPr/>
               <w:sdtContent>
                 <w:r>
                   <w:rPr>
@@ -6617,6 +6829,7 @@
                   <w14:uncheckedState w14:val="2610" w14:font="MS Gothic"/>
                 </w14:checkbox>
               </w:sdtPr>
+              <w:sdtEndPr/>
               <w:sdtContent>
                 <w:r>
                   <w:rPr>
@@ -6673,6 +6886,7 @@
                   <w14:uncheckedState w14:val="2610" w14:font="MS Gothic"/>
                 </w14:checkbox>
               </w:sdtPr>
+              <w:sdtEndPr/>
               <w:sdtContent>
                 <w:r>
                   <w:rPr>
@@ -6763,6 +6977,7 @@
               <w14:uncheckedState w14:val="2610" w14:font="MS Gothic"/>
             </w14:checkbox>
           </w:sdtPr>
+          <w:sdtEndPr/>
           <w:sdtContent>
             <w:tc>
               <w:tcPr>
@@ -7084,7 +7299,7 @@
           <w:sz w:val="28"/>
           <w:szCs w:val="28"/>
         </w:rPr>
-        <w:t>4</w:t>
+        <w:t>2</w:t>
       </w:r>
       <w:r>
         <w:rPr>
@@ -8145,7 +8360,25 @@
           <w:sz w:val="24"/>
           <w:szCs w:val="24"/>
         </w:rPr>
-        <w:t xml:space="preserve"> ${nom} ${prenom}</w:t>
+        <w:t xml:space="preserve"> ${nom} ${</w:t>
+      </w:r>
+      <w:proofErr w:type="spellStart"/>
+      <w:r>
+        <w:rPr>
+          <w:rFonts w:asciiTheme="minorHAnsi" w:hAnsiTheme="minorHAnsi" w:cstheme="minorHAnsi"/>
+          <w:sz w:val="24"/>
+          <w:szCs w:val="24"/>
+        </w:rPr>
+        <w:t>prenom</w:t>
+      </w:r>
+      <w:proofErr w:type="spellEnd"/>
+      <w:r>
+        <w:rPr>
+          <w:rFonts w:asciiTheme="minorHAnsi" w:hAnsiTheme="minorHAnsi" w:cstheme="minorHAnsi"/>
+          <w:sz w:val="24"/>
+          <w:szCs w:val="24"/>
+        </w:rPr>
+        <w:t>}</w:t>
       </w:r>
       <w:r>
         <w:rPr>
@@ -8365,6 +8598,7 @@
             <w14:uncheckedState w14:val="2610" w14:font="MS Gothic"/>
           </w14:checkbox>
         </w:sdtPr>
+        <w:sdtEndPr/>
         <w:sdtContent>
           <w:r>
             <w:rPr>
@@ -8628,6 +8862,7 @@
             <w14:uncheckedState w14:val="2610" w14:font="MS Gothic"/>
           </w14:checkbox>
         </w:sdtPr>
+        <w:sdtEndPr/>
         <w:sdtContent>
           <w:r>
             <w:rPr>
@@ -8823,7 +9058,7 @@
 </file>
 
 <file path=word/numbering.xml><?xml version="1.0" encoding="utf-8"?>
-<w:numbering xmlns:wpc="http://schemas.microsoft.com/office/word/2010/wordprocessingCanvas" xmlns:cx="http://schemas.microsoft.com/office/drawing/2014/chartex" xmlns:cx1="http://schemas.microsoft.com/office/drawing/2015/9/8/chartex" xmlns:cx2="http://schemas.microsoft.com/office/drawing/2015/10/21/chartex" xmlns:cx3="http://schemas.microsoft.com/office/drawing/2016/5/9/chartex" xmlns:cx4="http://schemas.microsoft.com/office/drawing/2016/5/10/chartex" xmlns:cx5="http://schemas.microsoft.com/office/drawing/2016/5/11/chartex" xmlns:cx6="http://schemas.microsoft.com/office/drawing/2016/5/12/chartex" xmlns:cx7="http://schemas.microsoft.com/office/drawing/2016/5/13/chartex" xmlns:cx8="http://schemas.microsoft.com/office/drawing/2016/5/14/chartex" xmlns:mc="http://schemas.openxmlformats.org/markup-compatibility/2006" xmlns:aink="http://schemas.microsoft.com/office/drawing/2016/ink" xmlns:am3d="http://schemas.microsoft.com/office/drawing/2017/model3d" xmlns:o="urn:schemas-microsoft-com:office:office" xmlns:oel="http://schemas.microsoft.com/office/2019/extlst" xmlns:r="http://schemas.openxmlformats.org/officeDocument/2006/relationships" xmlns:m="http://schemas.openxmlformats.org/officeDocument/2006/math" xmlns:v="urn:schemas-microsoft-com:vml" xmlns:wp14="http://schemas.microsoft.com/office/word/2010/wordprocessingDrawing" xmlns:wp="http://schemas.openxmlformats.org/drawingml/2006/wordprocessingDrawing" xmlns:w10="urn:schemas-microsoft-com:office:word" xmlns:w="http://schemas.openxmlformats.org/wordprocessingml/2006/main" xmlns:w14="http://schemas.microsoft.com/office/word/2010/wordml" xmlns:w15="http://schemas.microsoft.com/office/word/2012/wordml" xmlns:w16cex="http://schemas.microsoft.com/office/word/2018/wordml/cex" xmlns:w16cid="http://schemas.microsoft.com/office/word/2016/wordml/cid" xmlns:w16="http://schemas.microsoft.com/office/word/2018/wordml" xmlns:w16sdtdh="http://schemas.microsoft.com/office/word/2020/wordml/sdtdatahash" xmlns:w16se="http://schemas.microsoft.com/office/word/2015/wordml/symex" xmlns:wpg="http://schemas.microsoft.com/office/word/2010/wordprocessingGroup" xmlns:wpi="http://schemas.microsoft.com/office/word/2010/wordprocessingInk" xmlns:wne="http://schemas.microsoft.com/office/word/2006/wordml" xmlns:wps="http://schemas.microsoft.com/office/word/2010/wordprocessingShape" mc:Ignorable="w14 w15 w16se w16cid w16 w16cex w16sdtdh wp14">
+<w:numbering xmlns:wpc="http://schemas.microsoft.com/office/word/2010/wordprocessingCanvas" xmlns:cx="http://schemas.microsoft.com/office/drawing/2014/chartex" xmlns:cx1="http://schemas.microsoft.com/office/drawing/2015/9/8/chartex" xmlns:cx2="http://schemas.microsoft.com/office/drawing/2015/10/21/chartex" xmlns:cx3="http://schemas.microsoft.com/office/drawing/2016/5/9/chartex" xmlns:cx4="http://schemas.microsoft.com/office/drawing/2016/5/10/chartex" xmlns:cx5="http://schemas.microsoft.com/office/drawing/2016/5/11/chartex" xmlns:cx6="http://schemas.microsoft.com/office/drawing/2016/5/12/chartex" xmlns:cx7="http://schemas.microsoft.com/office/drawing/2016/5/13/chartex" xmlns:cx8="http://schemas.microsoft.com/office/drawing/2016/5/14/chartex" xmlns:mc="http://schemas.openxmlformats.org/markup-compatibility/2006" xmlns:aink="http://schemas.microsoft.com/office/drawing/2016/ink" xmlns:am3d="http://schemas.microsoft.com/office/drawing/2017/model3d" xmlns:o="urn:schemas-microsoft-com:office:office" xmlns:oel="http://schemas.microsoft.com/office/2019/extlst" xmlns:r="http://schemas.openxmlformats.org/officeDocument/2006/relationships" xmlns:m="http://schemas.openxmlformats.org/officeDocument/2006/math" xmlns:v="urn:schemas-microsoft-com:vml" xmlns:wp14="http://schemas.microsoft.com/office/word/2010/wordprocessingDrawing" xmlns:wp="http://schemas.openxmlformats.org/drawingml/2006/wordprocessingDrawing" xmlns:w10="urn:schemas-microsoft-com:office:word" xmlns:w="http://schemas.openxmlformats.org/wordprocessingml/2006/main" xmlns:w14="http://schemas.microsoft.com/office/word/2010/wordml" xmlns:w15="http://schemas.microsoft.com/office/word/2012/wordml" xmlns:w16cex="http://schemas.microsoft.com/office/word/2018/wordml/cex" xmlns:w16cid="http://schemas.microsoft.com/office/word/2016/wordml/cid" xmlns:w16="http://schemas.microsoft.com/office/word/2018/wordml" xmlns:w16du="http://schemas.microsoft.com/office/word/2023/wordml/word16du" xmlns:w16sdtdh="http://schemas.microsoft.com/office/word/2020/wordml/sdtdatahash" xmlns:w16se="http://schemas.microsoft.com/office/word/2015/wordml/symex" xmlns:wpg="http://schemas.microsoft.com/office/word/2010/wordprocessingGroup" xmlns:wpi="http://schemas.microsoft.com/office/word/2010/wordprocessingInk" xmlns:wne="http://schemas.microsoft.com/office/word/2006/wordml" xmlns:wps="http://schemas.microsoft.com/office/word/2010/wordprocessingShape" mc:Ignorable="w14 w15 w16se w16cid w16 w16cex w16sdtdh wp14">
   <w:abstractNum w:abstractNumId="0" w15:restartNumberingAfterBreak="0">
     <w:nsid w:val="0E3C33CB"/>
     <w:multiLevelType w:val="hybridMultilevel"/>

</xml_diff>